<commit_message>
added speedup graphs, minor fixes
</commit_message>
<xml_diff>
--- a/text/Отчет omp+mpi Борисов Т.В..docx
+++ b/text/Отчет omp+mpi Борисов Т.В..docx
@@ -554,6 +554,20 @@
     </w:p>
     <w:p>
       <w:pPr>
+        <w:pStyle w:val="a7"/>
+        <w:numPr>
+          <w:ilvl w:val="0"/>
+          <w:numId w:val="1"/>
+        </w:numPr>
+        <w:spacing w:line="360" w:lineRule="auto"/>
+        <w:jc w:val="both"/>
+      </w:pPr>
+      <w:r>
+        <w:t>Сравнить ускорения по сравнению с последовательной версией программы.</w:t>
+      </w:r>
+    </w:p>
+    <w:p>
+      <w:pPr>
         <w:spacing w:line="360" w:lineRule="auto"/>
         <w:jc w:val="both"/>
       </w:pPr>
@@ -5006,16 +5020,15 @@
           <w:sz w:val="20"/>
           <w:szCs w:val="20"/>
         </w:rPr>
-        <w:t>Сравнение ускорений программы (</w:t>
+        <w:t xml:space="preserve">Сравнение </w:t>
       </w:r>
       <w:r>
         <w:rPr>
           <w:color w:val="000000"/>
           <w:sz w:val="20"/>
           <w:szCs w:val="20"/>
-          <w:lang w:val="en-US"/>
-        </w:rPr>
-        <w:t>for</w:t>
+        </w:rPr>
+        <w:t>времени работы</w:t>
       </w:r>
       <w:r>
         <w:rPr>
@@ -5023,6 +5036,23 @@
           <w:sz w:val="20"/>
           <w:szCs w:val="20"/>
         </w:rPr>
+        <w:t xml:space="preserve"> программы (</w:t>
+      </w:r>
+      <w:r>
+        <w:rPr>
+          <w:color w:val="000000"/>
+          <w:sz w:val="20"/>
+          <w:szCs w:val="20"/>
+          <w:lang w:val="en-US"/>
+        </w:rPr>
+        <w:t>for</w:t>
+      </w:r>
+      <w:r>
+        <w:rPr>
+          <w:color w:val="000000"/>
+          <w:sz w:val="20"/>
+          <w:szCs w:val="20"/>
+        </w:rPr>
         <w:t>) при различных числах нитей.</w:t>
       </w:r>
     </w:p>
@@ -5047,7 +5077,13 @@
         <w:rPr>
           <w:color w:val="000000"/>
         </w:rPr>
-        <w:t>Исходя из графика, мы можем видеть, что с увеличением количества нитей скорость работы</w:t>
+        <w:t xml:space="preserve">Исходя из графика, мы можем видеть, что с увеличением количества нитей скорость работы программы лишь становится </w:t>
+      </w:r>
+      <w:r>
+        <w:rPr>
+          <w:color w:val="000000"/>
+        </w:rPr>
+        <w:t>выше.</w:t>
       </w:r>
       <w:r>
         <w:rPr>
@@ -5059,13 +5095,7 @@
         <w:rPr>
           <w:color w:val="000000"/>
         </w:rPr>
-        <w:t xml:space="preserve">программы лишь становится меньше. </w:t>
-      </w:r>
-      <w:r>
-        <w:rPr>
-          <w:color w:val="000000"/>
-        </w:rPr>
-        <w:t>После количества нитей, равным 4, ускорение уже становится не таким существенным.</w:t>
+        <w:t>После количества нитей, равным 4, рост ускорения уже становится не таким существенным.</w:t>
       </w:r>
       <w:r>
         <w:rPr>
@@ -5097,6 +5127,167 @@
           <w:color w:val="000000"/>
         </w:rPr>
         <w:t>оно наиболее существенно с увеличением числа нитей.</w:t>
+      </w:r>
+    </w:p>
+    <w:p>
+      <w:pPr>
+        <w:rPr>
+          <w:color w:val="000000"/>
+          <w:sz w:val="20"/>
+          <w:szCs w:val="20"/>
+        </w:rPr>
+      </w:pPr>
+    </w:p>
+    <w:p>
+      <w:pPr>
+        <w:rPr>
+          <w:color w:val="000000"/>
+          <w:sz w:val="20"/>
+          <w:szCs w:val="20"/>
+        </w:rPr>
+      </w:pPr>
+      <w:r>
+        <w:rPr>
+          <w:noProof/>
+          <w:color w:val="000000"/>
+          <w:sz w:val="20"/>
+          <w:szCs w:val="20"/>
+          <w14:ligatures w14:val="standardContextual"/>
+        </w:rPr>
+        <w:lastRenderedPageBreak/>
+        <w:drawing>
+          <wp:inline distT="0" distB="0" distL="0" distR="0">
+            <wp:extent cx="5686425" cy="3972899"/>
+            <wp:effectExtent l="0" t="0" r="3175" b="2540"/>
+            <wp:docPr id="1757371065" name="Рисунок 13"/>
+            <wp:cNvGraphicFramePr>
+              <a:graphicFrameLocks xmlns:a="http://schemas.openxmlformats.org/drawingml/2006/main" noChangeAspect="1"/>
+            </wp:cNvGraphicFramePr>
+            <a:graphic xmlns:a="http://schemas.openxmlformats.org/drawingml/2006/main">
+              <a:graphicData uri="http://schemas.openxmlformats.org/drawingml/2006/picture">
+                <pic:pic xmlns:pic="http://schemas.openxmlformats.org/drawingml/2006/picture">
+                  <pic:nvPicPr>
+                    <pic:cNvPr id="1757371065" name="Рисунок 1757371065"/>
+                    <pic:cNvPicPr/>
+                  </pic:nvPicPr>
+                  <pic:blipFill>
+                    <a:blip r:embed="rId12" cstate="print">
+                      <a:extLst>
+                        <a:ext uri="{28A0092B-C50C-407E-A947-70E740481C1C}">
+                          <a14:useLocalDpi xmlns:a14="http://schemas.microsoft.com/office/drawing/2010/main" val="0"/>
+                        </a:ext>
+                      </a:extLst>
+                    </a:blip>
+                    <a:stretch>
+                      <a:fillRect/>
+                    </a:stretch>
+                  </pic:blipFill>
+                  <pic:spPr>
+                    <a:xfrm>
+                      <a:off x="0" y="0"/>
+                      <a:ext cx="5686425" cy="3972899"/>
+                    </a:xfrm>
+                    <a:prstGeom prst="rect">
+                      <a:avLst/>
+                    </a:prstGeom>
+                  </pic:spPr>
+                </pic:pic>
+              </a:graphicData>
+            </a:graphic>
+          </wp:inline>
+        </w:drawing>
+      </w:r>
+    </w:p>
+    <w:p>
+      <w:pPr>
+        <w:rPr>
+          <w:color w:val="000000"/>
+          <w:sz w:val="20"/>
+          <w:szCs w:val="20"/>
+        </w:rPr>
+      </w:pPr>
+    </w:p>
+    <w:p>
+      <w:pPr>
+        <w:jc w:val="center"/>
+        <w:rPr>
+          <w:color w:val="000000"/>
+          <w:sz w:val="20"/>
+          <w:szCs w:val="20"/>
+        </w:rPr>
+      </w:pPr>
+      <w:r>
+        <w:rPr>
+          <w:color w:val="000000"/>
+          <w:sz w:val="20"/>
+          <w:szCs w:val="20"/>
+        </w:rPr>
+        <w:t xml:space="preserve">Рис. </w:t>
+      </w:r>
+      <w:r>
+        <w:rPr>
+          <w:color w:val="000000"/>
+          <w:sz w:val="20"/>
+          <w:szCs w:val="20"/>
+        </w:rPr>
+        <w:t>6</w:t>
+      </w:r>
+      <w:r>
+        <w:rPr>
+          <w:color w:val="000000"/>
+          <w:sz w:val="20"/>
+          <w:szCs w:val="20"/>
+        </w:rPr>
+        <w:t xml:space="preserve">. Сравнение </w:t>
+      </w:r>
+      <w:r>
+        <w:rPr>
+          <w:color w:val="000000"/>
+          <w:sz w:val="20"/>
+          <w:szCs w:val="20"/>
+        </w:rPr>
+        <w:t>ускорений</w:t>
+      </w:r>
+      <w:r>
+        <w:rPr>
+          <w:color w:val="000000"/>
+          <w:sz w:val="20"/>
+          <w:szCs w:val="20"/>
+        </w:rPr>
+        <w:t xml:space="preserve"> программы (</w:t>
+      </w:r>
+      <w:r>
+        <w:rPr>
+          <w:color w:val="000000"/>
+          <w:sz w:val="20"/>
+          <w:szCs w:val="20"/>
+          <w:lang w:val="en-US"/>
+        </w:rPr>
+        <w:t>for</w:t>
+      </w:r>
+      <w:r>
+        <w:rPr>
+          <w:color w:val="000000"/>
+          <w:sz w:val="20"/>
+          <w:szCs w:val="20"/>
+        </w:rPr>
+        <w:t>)</w:t>
+      </w:r>
+      <w:r>
+        <w:rPr>
+          <w:color w:val="000000"/>
+          <w:sz w:val="20"/>
+          <w:szCs w:val="20"/>
+        </w:rPr>
+        <w:t xml:space="preserve"> по сравнению с последовательной версией</w:t>
+      </w:r>
+      <w:r>
+        <w:rPr>
+          <w:color w:val="000000"/>
+          <w:sz w:val="20"/>
+          <w:szCs w:val="20"/>
+        </w:rPr>
+        <w:t xml:space="preserve"> при различных числах нитей.</w:t>
       </w:r>
     </w:p>
     <w:p>
@@ -5898,6 +6089,16 @@
           <w:szCs w:val="20"/>
         </w:rPr>
       </w:pPr>
+    </w:p>
+    <w:p>
+      <w:pPr>
+        <w:jc w:val="center"/>
+        <w:rPr>
+          <w:color w:val="000000"/>
+          <w:sz w:val="20"/>
+          <w:szCs w:val="20"/>
+        </w:rPr>
+      </w:pPr>
       <w:r>
         <w:rPr>
           <w:color w:val="000000"/>
@@ -6002,7 +6203,7 @@
                     <pic:cNvPicPr/>
                   </pic:nvPicPr>
                   <pic:blipFill>
-                    <a:blip r:embed="rId12">
+                    <a:blip r:embed="rId13">
                       <a:extLst>
                         <a:ext uri="{28A0092B-C50C-407E-A947-70E740481C1C}">
                           <a14:useLocalDpi xmlns:a14="http://schemas.microsoft.com/office/drawing/2010/main" val="0"/>
@@ -6045,7 +6246,15 @@
           <w:sz w:val="20"/>
           <w:szCs w:val="20"/>
         </w:rPr>
-        <w:t>Рис. 6</w:t>
+        <w:t xml:space="preserve">Рис. </w:t>
+      </w:r>
+      <w:r>
+        <w:rPr>
+          <w:color w:val="000000"/>
+          <w:sz w:val="20"/>
+          <w:szCs w:val="20"/>
+        </w:rPr>
+        <w:t>7</w:t>
       </w:r>
       <w:r>
         <w:rPr>
@@ -8656,7 +8865,7 @@
                     <pic:cNvPicPr/>
                   </pic:nvPicPr>
                   <pic:blipFill>
-                    <a:blip r:embed="rId13" cstate="print">
+                    <a:blip r:embed="rId14" cstate="print">
                       <a:extLst>
                         <a:ext uri="{28A0092B-C50C-407E-A947-70E740481C1C}">
                           <a14:useLocalDpi xmlns:a14="http://schemas.microsoft.com/office/drawing/2010/main" val="0"/>
@@ -8706,7 +8915,7 @@
           <w:sz w:val="20"/>
           <w:szCs w:val="20"/>
         </w:rPr>
-        <w:t>6</w:t>
+        <w:t>8</w:t>
       </w:r>
       <w:r>
         <w:rPr>
@@ -8714,16 +8923,15 @@
           <w:sz w:val="20"/>
           <w:szCs w:val="20"/>
         </w:rPr>
-        <w:t>. Сравнение ускорений программы (</w:t>
+        <w:t xml:space="preserve">. Сравнение </w:t>
       </w:r>
       <w:r>
         <w:rPr>
           <w:color w:val="000000"/>
           <w:sz w:val="20"/>
           <w:szCs w:val="20"/>
-          <w:lang w:val="en-US"/>
-        </w:rPr>
-        <w:t>task</w:t>
+        </w:rPr>
+        <w:t xml:space="preserve">времени работы </w:t>
       </w:r>
       <w:r>
         <w:rPr>
@@ -8731,8 +8939,34 @@
           <w:sz w:val="20"/>
           <w:szCs w:val="20"/>
         </w:rPr>
+        <w:t>программы (</w:t>
+      </w:r>
+      <w:r>
+        <w:rPr>
+          <w:color w:val="000000"/>
+          <w:sz w:val="20"/>
+          <w:szCs w:val="20"/>
+          <w:lang w:val="en-US"/>
+        </w:rPr>
+        <w:t>task</w:t>
+      </w:r>
+      <w:r>
+        <w:rPr>
+          <w:color w:val="000000"/>
+          <w:sz w:val="20"/>
+          <w:szCs w:val="20"/>
+        </w:rPr>
         <w:t>) при различных числах нитей.</w:t>
       </w:r>
+    </w:p>
+    <w:p>
+      <w:pPr>
+        <w:rPr>
+          <w:color w:val="000000"/>
+          <w:sz w:val="20"/>
+          <w:szCs w:val="20"/>
+        </w:rPr>
+      </w:pPr>
     </w:p>
     <w:p>
       <w:pPr>
@@ -8783,7 +9017,19 @@
         <w:rPr>
           <w:color w:val="000000"/>
         </w:rPr>
-        <w:t xml:space="preserve">Заметим, что график для </w:t>
+        <w:t>Заметим, что график</w:t>
+      </w:r>
+      <w:r>
+        <w:rPr>
+          <w:color w:val="000000"/>
+        </w:rPr>
+        <w:t>и</w:t>
+      </w:r>
+      <w:r>
+        <w:rPr>
+          <w:color w:val="000000"/>
+        </w:rPr>
+        <w:t xml:space="preserve"> для </w:t>
       </w:r>
       <w:r>
         <w:rPr>
@@ -8802,13 +9048,49 @@
         <w:rPr>
           <w:color w:val="000000"/>
         </w:rPr>
-        <w:t>получился практически идентичным графи</w:t>
-      </w:r>
-      <w:r>
-        <w:rPr>
-          <w:color w:val="000000"/>
-        </w:rPr>
-        <w:t xml:space="preserve">ку, построенному для директивы </w:t>
+        <w:t>получил</w:t>
+      </w:r>
+      <w:r>
+        <w:rPr>
+          <w:color w:val="000000"/>
+        </w:rPr>
+        <w:t xml:space="preserve">ись </w:t>
+      </w:r>
+      <w:r>
+        <w:rPr>
+          <w:color w:val="000000"/>
+        </w:rPr>
+        <w:t>практически идентичным графи</w:t>
+      </w:r>
+      <w:r>
+        <w:rPr>
+          <w:color w:val="000000"/>
+        </w:rPr>
+        <w:t>к</w:t>
+      </w:r>
+      <w:r>
+        <w:rPr>
+          <w:color w:val="000000"/>
+        </w:rPr>
+        <w:t>ам</w:t>
+      </w:r>
+      <w:r>
+        <w:rPr>
+          <w:color w:val="000000"/>
+        </w:rPr>
+        <w:t>, построенн</w:t>
+      </w:r>
+      <w:r>
+        <w:rPr>
+          <w:color w:val="000000"/>
+        </w:rPr>
+        <w:t>ым</w:t>
+      </w:r>
+      <w:r>
+        <w:rPr>
+          <w:color w:val="000000"/>
+        </w:rPr>
+        <w:t xml:space="preserve"> для директивы </w:t>
       </w:r>
       <w:r>
         <w:rPr>
@@ -8854,7 +9136,21 @@
         <w:rPr>
           <w:color w:val="000000"/>
         </w:rPr>
-        <w:t>показал аналогичные результаты в ускорении работы программы.</w:t>
+        <w:t xml:space="preserve">показал аналогичные результаты в ускорении работы </w:t>
+      </w:r>
+      <w:proofErr w:type="spellStart"/>
+      <w:r>
+        <w:rPr>
+          <w:color w:val="000000"/>
+        </w:rPr>
+        <w:t>програмы</w:t>
+      </w:r>
+      <w:proofErr w:type="spellEnd"/>
+      <w:r>
+        <w:rPr>
+          <w:color w:val="000000"/>
+        </w:rPr>
+        <w:t>.</w:t>
       </w:r>
       <w:r>
         <w:rPr>
@@ -8866,8 +9162,148 @@
         <w:rPr>
           <w:color w:val="000000"/>
         </w:rPr>
+        <w:lastRenderedPageBreak/>
         <w:br/>
       </w:r>
+      <w:r>
+        <w:rPr>
+          <w:noProof/>
+          <w:color w:val="000000"/>
+          <w14:ligatures w14:val="standardContextual"/>
+        </w:rPr>
+        <w:drawing>
+          <wp:inline distT="0" distB="0" distL="0" distR="0" wp14:anchorId="75A7F460" wp14:editId="4756F40C">
+            <wp:extent cx="5534025" cy="3866422"/>
+            <wp:effectExtent l="0" t="0" r="3175" b="0"/>
+            <wp:docPr id="55469225" name="Рисунок 14"/>
+            <wp:cNvGraphicFramePr>
+              <a:graphicFrameLocks xmlns:a="http://schemas.openxmlformats.org/drawingml/2006/main" noChangeAspect="1"/>
+            </wp:cNvGraphicFramePr>
+            <a:graphic xmlns:a="http://schemas.openxmlformats.org/drawingml/2006/main">
+              <a:graphicData uri="http://schemas.openxmlformats.org/drawingml/2006/picture">
+                <pic:pic xmlns:pic="http://schemas.openxmlformats.org/drawingml/2006/picture">
+                  <pic:nvPicPr>
+                    <pic:cNvPr id="55469225" name="Рисунок 55469225"/>
+                    <pic:cNvPicPr/>
+                  </pic:nvPicPr>
+                  <pic:blipFill>
+                    <a:blip r:embed="rId15" cstate="print">
+                      <a:extLst>
+                        <a:ext uri="{28A0092B-C50C-407E-A947-70E740481C1C}">
+                          <a14:useLocalDpi xmlns:a14="http://schemas.microsoft.com/office/drawing/2010/main" val="0"/>
+                        </a:ext>
+                      </a:extLst>
+                    </a:blip>
+                    <a:stretch>
+                      <a:fillRect/>
+                    </a:stretch>
+                  </pic:blipFill>
+                  <pic:spPr>
+                    <a:xfrm>
+                      <a:off x="0" y="0"/>
+                      <a:ext cx="5564387" cy="3887635"/>
+                    </a:xfrm>
+                    <a:prstGeom prst="rect">
+                      <a:avLst/>
+                    </a:prstGeom>
+                  </pic:spPr>
+                </pic:pic>
+              </a:graphicData>
+            </a:graphic>
+          </wp:inline>
+        </w:drawing>
+      </w:r>
+    </w:p>
+    <w:p>
+      <w:pPr>
+        <w:jc w:val="center"/>
+        <w:rPr>
+          <w:color w:val="000000"/>
+          <w:sz w:val="20"/>
+          <w:szCs w:val="20"/>
+        </w:rPr>
+      </w:pPr>
+      <w:r>
+        <w:rPr>
+          <w:color w:val="000000"/>
+          <w:sz w:val="20"/>
+          <w:szCs w:val="20"/>
+        </w:rPr>
+        <w:t xml:space="preserve">Рис. </w:t>
+      </w:r>
+      <w:r>
+        <w:rPr>
+          <w:color w:val="000000"/>
+          <w:sz w:val="20"/>
+          <w:szCs w:val="20"/>
+        </w:rPr>
+        <w:t>9</w:t>
+      </w:r>
+      <w:r>
+        <w:rPr>
+          <w:color w:val="000000"/>
+          <w:sz w:val="20"/>
+          <w:szCs w:val="20"/>
+        </w:rPr>
+        <w:t xml:space="preserve">. Сравнение </w:t>
+      </w:r>
+      <w:r>
+        <w:rPr>
+          <w:color w:val="000000"/>
+          <w:sz w:val="20"/>
+          <w:szCs w:val="20"/>
+        </w:rPr>
+        <w:t>ускорений</w:t>
+      </w:r>
+      <w:r>
+        <w:rPr>
+          <w:color w:val="000000"/>
+          <w:sz w:val="20"/>
+          <w:szCs w:val="20"/>
+        </w:rPr>
+        <w:t xml:space="preserve"> программы (</w:t>
+      </w:r>
+      <w:r>
+        <w:rPr>
+          <w:color w:val="000000"/>
+          <w:sz w:val="20"/>
+          <w:szCs w:val="20"/>
+          <w:lang w:val="en-US"/>
+        </w:rPr>
+        <w:t>task</w:t>
+      </w:r>
+      <w:r>
+        <w:rPr>
+          <w:color w:val="000000"/>
+          <w:sz w:val="20"/>
+          <w:szCs w:val="20"/>
+        </w:rPr>
+        <w:t>)</w:t>
+      </w:r>
+      <w:r>
+        <w:rPr>
+          <w:color w:val="000000"/>
+          <w:sz w:val="20"/>
+          <w:szCs w:val="20"/>
+        </w:rPr>
+        <w:t xml:space="preserve"> по сравнению с последовательной версией</w:t>
+      </w:r>
+      <w:r>
+        <w:rPr>
+          <w:color w:val="000000"/>
+          <w:sz w:val="20"/>
+          <w:szCs w:val="20"/>
+        </w:rPr>
+        <w:t xml:space="preserve"> при различных числах нитей.</w:t>
+      </w:r>
+    </w:p>
+    <w:p>
+      <w:pPr>
+        <w:pStyle w:val="ac"/>
+        <w:rPr>
+          <w:color w:val="000000"/>
+        </w:rPr>
+      </w:pPr>
     </w:p>
     <w:p>
       <w:pPr>
@@ -8906,7 +9342,7 @@
                     <pic:cNvPicPr/>
                   </pic:nvPicPr>
                   <pic:blipFill>
-                    <a:blip r:embed="rId14">
+                    <a:blip r:embed="rId16">
                       <a:extLst>
                         <a:ext uri="{28A0092B-C50C-407E-A947-70E740481C1C}">
                           <a14:useLocalDpi xmlns:a14="http://schemas.microsoft.com/office/drawing/2010/main" val="0"/>
@@ -8958,7 +9394,7 @@
           <w:szCs w:val="20"/>
           <w:lang w:val="en-US"/>
         </w:rPr>
-        <w:t>7</w:t>
+        <w:t>10</w:t>
       </w:r>
       <w:r>
         <w:rPr>
@@ -17991,7 +18427,7 @@
                     <pic:cNvPicPr/>
                   </pic:nvPicPr>
                   <pic:blipFill>
-                    <a:blip r:embed="rId15" cstate="print">
+                    <a:blip r:embed="rId17" cstate="print">
                       <a:extLst>
                         <a:ext uri="{28A0092B-C50C-407E-A947-70E740481C1C}">
                           <a14:useLocalDpi xmlns:a14="http://schemas.microsoft.com/office/drawing/2010/main" val="0"/>
@@ -18043,7 +18479,7 @@
           <w:szCs w:val="20"/>
           <w:lang w:val="en-US"/>
         </w:rPr>
-        <w:t>8</w:t>
+        <w:t>11</w:t>
       </w:r>
       <w:r>
         <w:rPr>
@@ -18136,6 +18572,56 @@
           <w:lang w:val="en-US"/>
         </w:rPr>
       </w:pPr>
+      <w:r>
+        <w:rPr>
+          <w:noProof/>
+          <w:color w:val="000000"/>
+          <w:lang w:val="en-US"/>
+          <w14:ligatures w14:val="standardContextual"/>
+        </w:rPr>
+        <w:lastRenderedPageBreak/>
+        <w:drawing>
+          <wp:inline distT="0" distB="0" distL="0" distR="0">
+            <wp:extent cx="5940425" cy="4150360"/>
+            <wp:effectExtent l="0" t="0" r="3175" b="2540"/>
+            <wp:docPr id="591170431" name="Рисунок 15"/>
+            <wp:cNvGraphicFramePr>
+              <a:graphicFrameLocks xmlns:a="http://schemas.openxmlformats.org/drawingml/2006/main" noChangeAspect="1"/>
+            </wp:cNvGraphicFramePr>
+            <a:graphic xmlns:a="http://schemas.openxmlformats.org/drawingml/2006/main">
+              <a:graphicData uri="http://schemas.openxmlformats.org/drawingml/2006/picture">
+                <pic:pic xmlns:pic="http://schemas.openxmlformats.org/drawingml/2006/picture">
+                  <pic:nvPicPr>
+                    <pic:cNvPr id="591170431" name="Рисунок 591170431"/>
+                    <pic:cNvPicPr/>
+                  </pic:nvPicPr>
+                  <pic:blipFill>
+                    <a:blip r:embed="rId18" cstate="print">
+                      <a:extLst>
+                        <a:ext uri="{28A0092B-C50C-407E-A947-70E740481C1C}">
+                          <a14:useLocalDpi xmlns:a14="http://schemas.microsoft.com/office/drawing/2010/main" val="0"/>
+                        </a:ext>
+                      </a:extLst>
+                    </a:blip>
+                    <a:stretch>
+                      <a:fillRect/>
+                    </a:stretch>
+                  </pic:blipFill>
+                  <pic:spPr>
+                    <a:xfrm>
+                      <a:off x="0" y="0"/>
+                      <a:ext cx="5940425" cy="4150360"/>
+                    </a:xfrm>
+                    <a:prstGeom prst="rect">
+                      <a:avLst/>
+                    </a:prstGeom>
+                  </pic:spPr>
+                </pic:pic>
+              </a:graphicData>
+            </a:graphic>
+          </wp:inline>
+        </w:drawing>
+      </w:r>
     </w:p>
     <w:p>
       <w:pPr>
@@ -18145,6 +18631,124 @@
           <w:lang w:val="en-US"/>
         </w:rPr>
       </w:pPr>
+    </w:p>
+    <w:p>
+      <w:pPr>
+        <w:jc w:val="center"/>
+        <w:rPr>
+          <w:color w:val="000000"/>
+          <w:sz w:val="20"/>
+          <w:szCs w:val="20"/>
+        </w:rPr>
+      </w:pPr>
+      <w:r>
+        <w:rPr>
+          <w:color w:val="000000"/>
+          <w:sz w:val="20"/>
+          <w:szCs w:val="20"/>
+        </w:rPr>
+        <w:t xml:space="preserve">Рис. </w:t>
+      </w:r>
+      <w:r>
+        <w:rPr>
+          <w:color w:val="000000"/>
+          <w:sz w:val="20"/>
+          <w:szCs w:val="20"/>
+        </w:rPr>
+        <w:t>12</w:t>
+      </w:r>
+      <w:r>
+        <w:rPr>
+          <w:color w:val="000000"/>
+          <w:sz w:val="20"/>
+          <w:szCs w:val="20"/>
+        </w:rPr>
+        <w:t xml:space="preserve">. Сравнение </w:t>
+      </w:r>
+      <w:r>
+        <w:rPr>
+          <w:color w:val="000000"/>
+          <w:sz w:val="20"/>
+          <w:szCs w:val="20"/>
+        </w:rPr>
+        <w:t>ускорений</w:t>
+      </w:r>
+      <w:r>
+        <w:rPr>
+          <w:color w:val="000000"/>
+          <w:sz w:val="20"/>
+          <w:szCs w:val="20"/>
+        </w:rPr>
+        <w:t xml:space="preserve"> программы (</w:t>
+      </w:r>
+      <w:proofErr w:type="spellStart"/>
+      <w:r>
+        <w:rPr>
+          <w:color w:val="000000"/>
+          <w:sz w:val="20"/>
+          <w:szCs w:val="20"/>
+          <w:lang w:val="en-US"/>
+        </w:rPr>
+        <w:t>mpi</w:t>
+      </w:r>
+      <w:proofErr w:type="spellEnd"/>
+      <w:r>
+        <w:rPr>
+          <w:color w:val="000000"/>
+          <w:sz w:val="20"/>
+          <w:szCs w:val="20"/>
+        </w:rPr>
+        <w:t>-</w:t>
+      </w:r>
+      <w:r>
+        <w:rPr>
+          <w:color w:val="000000"/>
+          <w:sz w:val="20"/>
+          <w:szCs w:val="20"/>
+        </w:rPr>
+        <w:t>версии</w:t>
+      </w:r>
+      <w:r>
+        <w:rPr>
+          <w:color w:val="000000"/>
+          <w:sz w:val="20"/>
+          <w:szCs w:val="20"/>
+        </w:rPr>
+        <w:t>)</w:t>
+      </w:r>
+      <w:r>
+        <w:rPr>
+          <w:color w:val="000000"/>
+          <w:sz w:val="20"/>
+          <w:szCs w:val="20"/>
+        </w:rPr>
+        <w:t xml:space="preserve"> по сравнению с последовательной версией</w:t>
+      </w:r>
+      <w:r>
+        <w:rPr>
+          <w:color w:val="000000"/>
+          <w:sz w:val="20"/>
+          <w:szCs w:val="20"/>
+        </w:rPr>
+        <w:t xml:space="preserve"> при различных числах нитей.</w:t>
+      </w:r>
+    </w:p>
+    <w:p>
+      <w:pPr>
+        <w:jc w:val="both"/>
+        <w:rPr>
+          <w:color w:val="000000"/>
+        </w:rPr>
+      </w:pPr>
+    </w:p>
+    <w:p>
+      <w:pPr>
+        <w:jc w:val="both"/>
+        <w:rPr>
+          <w:color w:val="000000"/>
+          <w:lang w:val="en-US"/>
+        </w:rPr>
+      </w:pPr>
       <w:r>
         <w:rPr>
           <w:noProof/>
@@ -18152,6 +18756,7 @@
           <w:lang w:val="en-US"/>
           <w14:ligatures w14:val="standardContextual"/>
         </w:rPr>
+        <w:lastRenderedPageBreak/>
         <w:drawing>
           <wp:inline distT="0" distB="0" distL="0" distR="0">
             <wp:extent cx="5940425" cy="4890135"/>
@@ -18168,7 +18773,7 @@
                     <pic:cNvPicPr/>
                   </pic:nvPicPr>
                   <pic:blipFill>
-                    <a:blip r:embed="rId16" cstate="print">
+                    <a:blip r:embed="rId19" cstate="print">
                       <a:extLst>
                         <a:ext uri="{28A0092B-C50C-407E-A947-70E740481C1C}">
                           <a14:useLocalDpi xmlns:a14="http://schemas.microsoft.com/office/drawing/2010/main" val="0"/>
@@ -18218,9 +18823,8 @@
           <w:color w:val="000000"/>
           <w:sz w:val="20"/>
           <w:szCs w:val="20"/>
-          <w:lang w:val="en-US"/>
-        </w:rPr>
-        <w:t>9</w:t>
+        </w:rPr>
+        <w:t>13</w:t>
       </w:r>
       <w:r>
         <w:rPr>
@@ -20074,25 +20678,25 @@
       </w:r>
       <w:r>
         <w:rPr>
-          <w:color w:val="000000"/>
-        </w:rPr>
-        <w:t>является наиболее эффективным способом распараллеливания для данной задачи</w:t>
-      </w:r>
-      <w:r>
-        <w:rPr>
-          <w:color w:val="000000"/>
-        </w:rPr>
-        <w:t xml:space="preserve">, причем методы </w:t>
-      </w:r>
-      <w:r>
-        <w:rPr>
-          <w:color w:val="000000"/>
-          <w:lang w:val="en-US"/>
-        </w:rPr>
-        <w:t>for</w:t>
-      </w:r>
-      <w:r>
-        <w:rPr>
+          <w:rStyle w:val="apple-converted-space"/>
+          <w:rFonts w:eastAsiaTheme="majorEastAsia"/>
+          <w:color w:val="000000"/>
+        </w:rPr>
+        <w:t xml:space="preserve">и </w:t>
+      </w:r>
+      <w:r>
+        <w:rPr>
+          <w:rStyle w:val="apple-converted-space"/>
+          <w:rFonts w:eastAsiaTheme="majorEastAsia"/>
+          <w:color w:val="000000"/>
+          <w:lang w:val="en-US"/>
+        </w:rPr>
+        <w:t>task</w:t>
+      </w:r>
+      <w:r>
+        <w:rPr>
+          <w:rStyle w:val="apple-converted-space"/>
+          <w:rFonts w:eastAsiaTheme="majorEastAsia"/>
           <w:color w:val="000000"/>
         </w:rPr>
         <w:t xml:space="preserve"> </w:t>
@@ -20101,14 +20705,25 @@
         <w:rPr>
           <w:color w:val="000000"/>
         </w:rPr>
-        <w:t xml:space="preserve">и </w:t>
-      </w:r>
-      <w:r>
-        <w:rPr>
-          <w:color w:val="000000"/>
-          <w:lang w:val="en-US"/>
-        </w:rPr>
-        <w:t>task</w:t>
+        <w:t>явля</w:t>
+      </w:r>
+      <w:r>
+        <w:rPr>
+          <w:color w:val="000000"/>
+        </w:rPr>
+        <w:t>ю</w:t>
+      </w:r>
+      <w:r>
+        <w:rPr>
+          <w:color w:val="000000"/>
+        </w:rPr>
+        <w:t>тся наиболее эффективным способом распараллеливания для данной задачи</w:t>
+      </w:r>
+      <w:r>
+        <w:rPr>
+          <w:color w:val="000000"/>
+        </w:rPr>
+        <w:t>,</w:t>
       </w:r>
       <w:r>
         <w:rPr>
@@ -20120,7 +20735,7 @@
         <w:rPr>
           <w:color w:val="000000"/>
         </w:rPr>
-        <w:t>показали схожие результаты</w:t>
+        <w:t>методы показали схожие результаты</w:t>
       </w:r>
       <w:r>
         <w:rPr>

</xml_diff>